<commit_message>
Updated implementation notes for Spartan Sagittal accidentals, following dispersal of the 'Sagittal-compatible accidentals' range.
</commit_message>
<xml_diff>
--- a/doc/implementation_notes/spartan_sagittal_single-shaft_accidentals.docx
+++ b/doc/implementation_notes/spartan_sagittal_single-shaft_accidentals.docx
@@ -226,7 +226,14 @@
           <w:rFonts w:ascii="Avenir Heavy" w:hAnsi="Avenir Heavy"/>
           <w:lang w:val="en-AU" w:eastAsia="en-AU"/>
         </w:rPr>
-        <w:t>accSagittalLargeDoubleSharp</w:t>
+        <w:t>accidental</w:t>
+      </w:r>
+      <w:r>
+        <w:rPr>
+          <w:rFonts w:ascii="Avenir Heavy" w:hAnsi="Avenir Heavy"/>
+          <w:lang w:val="en-AU" w:eastAsia="en-AU"/>
+        </w:rPr>
+        <w:t>LargeDoubleSharp</w:t>
       </w:r>
       <w:proofErr w:type="spellEnd"/>
       <w:r>
@@ -328,7 +335,21 @@
         <w:rPr>
           <w:lang w:val="en-AU" w:eastAsia="en-AU"/>
         </w:rPr>
-        <w:t xml:space="preserve">) is used alone in both mixed and pure variants, but only to cancel a previous accidental. </w:t>
+        <w:t xml:space="preserve">) is used alone in both mixed and pure variants, but only to cancel a </w:t>
+      </w:r>
+      <w:proofErr w:type="gramStart"/>
+      <w:r>
+        <w:rPr>
+          <w:lang w:val="en-AU" w:eastAsia="en-AU"/>
+        </w:rPr>
+        <w:t>previous</w:t>
+      </w:r>
+      <w:proofErr w:type="gramEnd"/>
+      <w:r>
+        <w:rPr>
+          <w:lang w:val="en-AU" w:eastAsia="en-AU"/>
+        </w:rPr>
+        <w:t xml:space="preserve"> accidental. </w:t>
       </w:r>
     </w:p>
     <w:p>
@@ -664,14 +685,204 @@
         </w:rPr>
         <w:t>for more information.</w:t>
       </w:r>
-      <w:r>
-        <w:rPr>
-          <w:lang w:val="en-AU" w:eastAsia="en-AU"/>
-        </w:rPr>
-        <w:t xml:space="preserve"> </w:t>
+    </w:p>
+    <w:p>
+      <w:pPr>
+        <w:pStyle w:val="Body"/>
+        <w:rPr>
+          <w:lang w:val="en-AU" w:eastAsia="en-AU"/>
+        </w:rPr>
+      </w:pPr>
+      <w:r>
+        <w:rPr>
+          <w:lang w:eastAsia="en-AU"/>
+        </w:rPr>
+        <w:t>Other Sa</w:t>
       </w:r>
       <w:bookmarkStart w:id="0" w:name="_GoBack"/>
       <w:bookmarkEnd w:id="0"/>
+      <w:r>
+        <w:rPr>
+          <w:lang w:eastAsia="en-AU"/>
+        </w:rPr>
+        <w:t>gittal-compatible accidentals are Stei</w:t>
+      </w:r>
+      <w:r>
+        <w:rPr>
+          <w:lang w:eastAsia="en-AU"/>
+        </w:rPr>
+        <w:t>n’</w:t>
+      </w:r>
+      <w:r>
+        <w:rPr>
+          <w:lang w:eastAsia="en-AU"/>
+        </w:rPr>
+        <w:t>s half-sharp and one-and-a-half-sharps (</w:t>
+      </w:r>
+      <w:r>
+        <w:rPr>
+          <w:rFonts w:ascii="Avenir Heavy" w:hAnsi="Avenir Heavy"/>
+          <w:lang w:eastAsia="en-AU"/>
+        </w:rPr>
+        <w:t>accidentalQuarterToneSharp4</w:t>
+      </w:r>
+      <w:r>
+        <w:rPr>
+          <w:lang w:eastAsia="en-AU"/>
+        </w:rPr>
+        <w:t xml:space="preserve"> and </w:t>
+      </w:r>
+      <w:r>
+        <w:rPr>
+          <w:rFonts w:ascii="Avenir Heavy" w:hAnsi="Avenir Heavy"/>
+          <w:lang w:eastAsia="en-AU"/>
+        </w:rPr>
+        <w:t>accidentalThreeQuarterTonesSharp2</w:t>
+      </w:r>
+      <w:r>
+        <w:rPr>
+          <w:lang w:eastAsia="en-AU"/>
+        </w:rPr>
+        <w:t xml:space="preserve">) which may be substituted for </w:t>
+      </w:r>
+      <w:r>
+        <w:rPr>
+          <w:rFonts w:ascii="Avenir Heavy" w:hAnsi="Avenir Heavy"/>
+          <w:lang w:eastAsia="en-AU"/>
+        </w:rPr>
+        <w:t>accSagittal11MediumDiesisUp</w:t>
+      </w:r>
+      <w:r>
+        <w:rPr>
+          <w:lang w:eastAsia="en-AU"/>
+        </w:rPr>
+        <w:t xml:space="preserve"> and </w:t>
+      </w:r>
+      <w:r>
+        <w:rPr>
+          <w:rFonts w:ascii="Avenir Heavy" w:hAnsi="Avenir Heavy"/>
+          <w:lang w:eastAsia="en-AU"/>
+        </w:rPr>
+        <w:t>accSagittalSharp11MUp</w:t>
+      </w:r>
+      <w:r>
+        <w:rPr>
+          <w:lang w:eastAsia="en-AU"/>
+        </w:rPr>
+        <w:t xml:space="preserve">; the </w:t>
+      </w:r>
+      <w:proofErr w:type="spellStart"/>
+      <w:r>
+        <w:rPr>
+          <w:rFonts w:ascii="Avenir Heavy" w:hAnsi="Avenir Heavy"/>
+          <w:lang w:eastAsia="en-AU"/>
+        </w:rPr>
+        <w:t>accidentalNarrowReversedFlat</w:t>
+      </w:r>
+      <w:proofErr w:type="spellEnd"/>
+      <w:r>
+        <w:rPr>
+          <w:lang w:eastAsia="en-AU"/>
+        </w:rPr>
+        <w:t xml:space="preserve"> and </w:t>
+      </w:r>
+      <w:proofErr w:type="spellStart"/>
+      <w:r>
+        <w:rPr>
+          <w:rFonts w:ascii="Avenir Heavy" w:hAnsi="Avenir Heavy"/>
+          <w:lang w:eastAsia="en-AU"/>
+        </w:rPr>
+        <w:t>accidentalNarrowReversedFlatAndFlat</w:t>
+      </w:r>
+      <w:proofErr w:type="spellEnd"/>
+      <w:r>
+        <w:rPr>
+          <w:lang w:eastAsia="en-AU"/>
+        </w:rPr>
+        <w:t xml:space="preserve"> which may be substituted for </w:t>
+      </w:r>
+      <w:r>
+        <w:rPr>
+          <w:rFonts w:ascii="Avenir Heavy" w:hAnsi="Avenir Heavy"/>
+          <w:lang w:eastAsia="en-AU"/>
+        </w:rPr>
+        <w:t>accSagittal11MediumDiesisDown</w:t>
+      </w:r>
+      <w:r>
+        <w:rPr>
+          <w:lang w:eastAsia="en-AU"/>
+        </w:rPr>
+        <w:t xml:space="preserve"> and </w:t>
+      </w:r>
+      <w:r>
+        <w:rPr>
+          <w:rFonts w:ascii="Avenir Heavy" w:hAnsi="Avenir Heavy"/>
+          <w:lang w:eastAsia="en-AU"/>
+        </w:rPr>
+        <w:t>accSagittalFlat11MDown</w:t>
+      </w:r>
+      <w:r>
+        <w:rPr>
+          <w:lang w:eastAsia="en-AU"/>
+        </w:rPr>
+        <w:t xml:space="preserve">; and the </w:t>
+      </w:r>
+      <w:proofErr w:type="spellStart"/>
+      <w:r>
+        <w:rPr>
+          <w:rFonts w:ascii="Avenir Heavy" w:hAnsi="Avenir Heavy"/>
+          <w:lang w:eastAsia="en-AU"/>
+        </w:rPr>
+        <w:t>accidentalWilsonPlus</w:t>
+      </w:r>
+      <w:proofErr w:type="spellEnd"/>
+      <w:r>
+        <w:rPr>
+          <w:lang w:eastAsia="en-AU"/>
+        </w:rPr>
+        <w:t xml:space="preserve"> and </w:t>
+      </w:r>
+      <w:proofErr w:type="spellStart"/>
+      <w:r>
+        <w:rPr>
+          <w:rFonts w:ascii="Avenir Heavy" w:hAnsi="Avenir Heavy"/>
+          <w:lang w:eastAsia="en-AU"/>
+        </w:rPr>
+        <w:t>accidentalWlsonMinus</w:t>
+      </w:r>
+      <w:proofErr w:type="spellEnd"/>
+      <w:r>
+        <w:rPr>
+          <w:lang w:eastAsia="en-AU"/>
+        </w:rPr>
+        <w:t xml:space="preserve"> which may be substituted for the </w:t>
+      </w:r>
+      <w:r>
+        <w:rPr>
+          <w:rFonts w:ascii="Avenir Heavy" w:hAnsi="Avenir Heavy"/>
+          <w:lang w:eastAsia="en-AU"/>
+        </w:rPr>
+        <w:t>accSagittal5CommaUp</w:t>
+      </w:r>
+      <w:r>
+        <w:rPr>
+          <w:lang w:eastAsia="en-AU"/>
+        </w:rPr>
+        <w:t xml:space="preserve"> and </w:t>
+      </w:r>
+      <w:r>
+        <w:rPr>
+          <w:rFonts w:ascii="Avenir Heavy" w:hAnsi="Avenir Heavy"/>
+          <w:lang w:eastAsia="en-AU"/>
+        </w:rPr>
+        <w:t>accSagittal5CommaDown</w:t>
+      </w:r>
+      <w:r>
+        <w:rPr>
+          <w:lang w:eastAsia="en-AU"/>
+        </w:rPr>
+        <w:t>.</w:t>
+      </w:r>
     </w:p>
     <w:sectPr>
       <w:headerReference w:type="default" r:id="rId11"/>
@@ -2095,7 +2306,6 @@
   <w:style w:type="character" w:default="1" w:styleId="DefaultParagraphFont">
     <w:name w:val="Default Paragraph Font"/>
     <w:uiPriority w:val="1"/>
-    <w:semiHidden/>
     <w:unhideWhenUsed/>
   </w:style>
   <w:style w:type="table" w:default="1" w:styleId="TableNormal">
@@ -3045,7 +3255,6 @@
   <w:style w:type="character" w:default="1" w:styleId="DefaultParagraphFont">
     <w:name w:val="Default Paragraph Font"/>
     <w:uiPriority w:val="1"/>
-    <w:semiHidden/>
     <w:unhideWhenUsed/>
   </w:style>
   <w:style w:type="table" w:default="1" w:styleId="TableNormal">
@@ -4075,7 +4284,7 @@
 </file>
 
 <file path=customXml/itemProps1.xml><?xml version="1.0" encoding="utf-8"?>
-<ds:datastoreItem xmlns:ds="http://schemas.openxmlformats.org/officeDocument/2006/customXml" ds:itemID="{DEA4CE13-3069-CD4F-9213-0D07808BEB49}">
+<ds:datastoreItem xmlns:ds="http://schemas.openxmlformats.org/officeDocument/2006/customXml" ds:itemID="{3E607339-7DC6-0B49-B8DD-0A44F0D13C35}">
   <ds:schemaRefs>
     <ds:schemaRef ds:uri="http://schemas.openxmlformats.org/officeDocument/2006/bibliography"/>
   </ds:schemaRefs>

</xml_diff>